<commit_message>
add use case diagram
</commit_message>
<xml_diff>
--- a/Requisiti/FR.docx
+++ b/Requisiti/FR.docx
@@ -36,21 +36,7 @@
           <w:sz w:val="22"/>
           <w:szCs w:val="22"/>
         </w:rPr>
-        <w:t>Il sis</w:t>
-      </w:r>
-      <w:r>
-        <w:rPr>
-          <w:sz w:val="22"/>
-          <w:szCs w:val="22"/>
-        </w:rPr>
-        <w:t>E</w:t>
-      </w:r>
-      <w:r>
-        <w:rPr>
-          <w:sz w:val="22"/>
-          <w:szCs w:val="22"/>
-        </w:rPr>
-        <w:t xml:space="preserve">tema deve fornire un meccanismo di login tramite email e password. Una volta eseguito il login, il sistema deve aprire la </w:t>
+        <w:t xml:space="preserve">Il sistema deve fornire un meccanismo di login tramite email e password. Una volta eseguito il login, il sistema deve aprire la </w:t>
       </w:r>
       <w:r>
         <w:rPr>

</xml_diff>

<commit_message>
First insert of Sequence Diagram
</commit_message>
<xml_diff>
--- a/Requisiti/FR.docx
+++ b/Requisiti/FR.docx
@@ -630,7 +630,42 @@
           <w:sz w:val="22"/>
           <w:szCs w:val="22"/>
         </w:rPr>
-        <w:t xml:space="preserve">Il sistema deve fornire un meccanismo di acquisto di un prodotto attraverso selezionando un apposito pulsante che si troverà nei dettagli dell’annuncio </w:t>
+        <w:t xml:space="preserve">Il sistema deve fornire </w:t>
+      </w:r>
+      <w:r>
+        <w:rPr>
+          <w:sz w:val="22"/>
+          <w:szCs w:val="22"/>
+        </w:rPr>
+        <w:t>il</w:t>
+      </w:r>
+      <w:r>
+        <w:rPr>
+          <w:sz w:val="22"/>
+          <w:szCs w:val="22"/>
+        </w:rPr>
+        <w:t xml:space="preserve"> meccanismo </w:t>
+      </w:r>
+      <w:r>
+        <w:rPr>
+          <w:sz w:val="22"/>
+          <w:szCs w:val="22"/>
+        </w:rPr>
+        <w:t>per acquistare</w:t>
+      </w:r>
+      <w:r>
+        <w:rPr>
+          <w:sz w:val="22"/>
+          <w:szCs w:val="22"/>
+        </w:rPr>
+        <w:t xml:space="preserve"> un prodotto selezionando un apposito pulsante che si troverà nei dettagli dell’annuncio</w:t>
+      </w:r>
+      <w:r>
+        <w:rPr>
+          <w:sz w:val="22"/>
+          <w:szCs w:val="22"/>
+        </w:rPr>
+        <w:t>.</w:t>
       </w:r>
       <w:r>
         <w:rPr>

</xml_diff>